<commit_message>
Erik added as supervisor to Aitors MoM
</commit_message>
<xml_diff>
--- a/2019_02_07_MoM1.docx
+++ b/2019_02_07_MoM1.docx
@@ -4,7 +4,7 @@
   <w:body>
     <w:p>
       <w:pPr>
-        <w:pStyle w:val="Ttulo"/>
+        <w:pStyle w:val="Titel"/>
         <w:rPr>
           <w:lang w:val="en-US"/>
         </w:rPr>
@@ -48,7 +48,7 @@
     </w:p>
     <w:p>
       <w:pPr>
-        <w:pStyle w:val="Ttulo2"/>
+        <w:pStyle w:val="Overskrift2"/>
         <w:rPr>
           <w:lang w:val="en-US"/>
         </w:rPr>
@@ -62,7 +62,7 @@
     </w:p>
     <w:p>
       <w:pPr>
-        <w:pStyle w:val="Prrafodelista"/>
+        <w:pStyle w:val="Listeafsnit"/>
         <w:numPr>
           <w:ilvl w:val="0"/>
           <w:numId w:val="2"/>
@@ -94,7 +94,7 @@
     </w:p>
     <w:p>
       <w:pPr>
-        <w:pStyle w:val="Prrafodelista"/>
+        <w:pStyle w:val="Listeafsnit"/>
         <w:numPr>
           <w:ilvl w:val="0"/>
           <w:numId w:val="2"/>
@@ -117,10 +117,18 @@
         <w:t>Schaltz</w:t>
       </w:r>
       <w:proofErr w:type="spellEnd"/>
-    </w:p>
-    <w:p>
-      <w:pPr>
-        <w:pStyle w:val="Prrafodelista"/>
+      <w:r>
+        <w:rPr>
+          <w:lang w:val="en-US"/>
+        </w:rPr>
+        <w:t xml:space="preserve"> (Supervisor)</w:t>
+      </w:r>
+      <w:bookmarkStart w:id="0" w:name="_GoBack"/>
+      <w:bookmarkEnd w:id="0"/>
+    </w:p>
+    <w:p>
+      <w:pPr>
+        <w:pStyle w:val="Listeafsnit"/>
         <w:numPr>
           <w:ilvl w:val="0"/>
           <w:numId w:val="2"/>
@@ -146,7 +154,7 @@
     </w:p>
     <w:p>
       <w:pPr>
-        <w:pStyle w:val="Prrafodelista"/>
+        <w:pStyle w:val="Listeafsnit"/>
         <w:numPr>
           <w:ilvl w:val="0"/>
           <w:numId w:val="2"/>
@@ -159,20 +167,38 @@
         <w:rPr>
           <w:lang w:val="en-US"/>
         </w:rPr>
-        <w:t xml:space="preserve">Nicolai </w:t>
-      </w:r>
+        <w:t>Nicolai Haugaard</w:t>
+      </w:r>
+    </w:p>
+    <w:p>
+      <w:pPr>
+        <w:pStyle w:val="Listeafsnit"/>
+        <w:numPr>
+          <w:ilvl w:val="0"/>
+          <w:numId w:val="2"/>
+        </w:numPr>
+        <w:rPr>
+          <w:lang w:val="en-US"/>
+        </w:rPr>
+      </w:pPr>
       <w:proofErr w:type="spellStart"/>
       <w:r>
         <w:rPr>
           <w:lang w:val="en-US"/>
         </w:rPr>
-        <w:t>Haugaard</w:t>
+        <w:t>Estefanía</w:t>
       </w:r>
       <w:proofErr w:type="spellEnd"/>
-    </w:p>
-    <w:p>
-      <w:pPr>
-        <w:pStyle w:val="Prrafodelista"/>
+      <w:r>
+        <w:rPr>
+          <w:lang w:val="en-US"/>
+        </w:rPr>
+        <w:t xml:space="preserve"> Ruiz</w:t>
+      </w:r>
+    </w:p>
+    <w:p>
+      <w:pPr>
+        <w:pStyle w:val="Listeafsnit"/>
         <w:numPr>
           <w:ilvl w:val="0"/>
           <w:numId w:val="2"/>
@@ -186,19 +212,19 @@
         <w:rPr>
           <w:lang w:val="en-US"/>
         </w:rPr>
-        <w:t>Estefanía</w:t>
+        <w:t>Aitor</w:t>
       </w:r>
       <w:proofErr w:type="spellEnd"/>
       <w:r>
         <w:rPr>
           <w:lang w:val="en-US"/>
         </w:rPr>
-        <w:t xml:space="preserve"> Ruiz</w:t>
-      </w:r>
-    </w:p>
-    <w:p>
-      <w:pPr>
-        <w:pStyle w:val="Prrafodelista"/>
+        <w:t xml:space="preserve"> Teran</w:t>
+      </w:r>
+    </w:p>
+    <w:p>
+      <w:pPr>
+        <w:pStyle w:val="Listeafsnit"/>
         <w:numPr>
           <w:ilvl w:val="0"/>
           <w:numId w:val="2"/>
@@ -207,24 +233,24 @@
           <w:lang w:val="en-US"/>
         </w:rPr>
       </w:pPr>
+      <w:r>
+        <w:rPr>
+          <w:lang w:val="en-US"/>
+        </w:rPr>
+        <w:t xml:space="preserve">Mihai </w:t>
+      </w:r>
       <w:proofErr w:type="spellStart"/>
       <w:r>
         <w:rPr>
           <w:lang w:val="en-US"/>
         </w:rPr>
-        <w:t>Aitor</w:t>
+        <w:t>Rusu</w:t>
       </w:r>
       <w:proofErr w:type="spellEnd"/>
-      <w:r>
-        <w:rPr>
-          <w:lang w:val="en-US"/>
-        </w:rPr>
-        <w:t xml:space="preserve"> Teran</w:t>
-      </w:r>
-    </w:p>
-    <w:p>
-      <w:pPr>
-        <w:pStyle w:val="Prrafodelista"/>
+    </w:p>
+    <w:p>
+      <w:pPr>
+        <w:pStyle w:val="Listeafsnit"/>
         <w:numPr>
           <w:ilvl w:val="0"/>
           <w:numId w:val="2"/>
@@ -237,46 +263,20 @@
         <w:rPr>
           <w:lang w:val="en-US"/>
         </w:rPr>
-        <w:t xml:space="preserve">Mihai </w:t>
+        <w:t xml:space="preserve">Faheem </w:t>
       </w:r>
       <w:proofErr w:type="spellStart"/>
       <w:r>
         <w:rPr>
           <w:lang w:val="en-US"/>
         </w:rPr>
-        <w:t>Rusu</w:t>
+        <w:t>Achmad</w:t>
       </w:r>
       <w:proofErr w:type="spellEnd"/>
     </w:p>
     <w:p>
       <w:pPr>
-        <w:pStyle w:val="Prrafodelista"/>
-        <w:numPr>
-          <w:ilvl w:val="0"/>
-          <w:numId w:val="2"/>
-        </w:numPr>
-        <w:rPr>
-          <w:lang w:val="en-US"/>
-        </w:rPr>
-      </w:pPr>
-      <w:r>
-        <w:rPr>
-          <w:lang w:val="en-US"/>
-        </w:rPr>
-        <w:t xml:space="preserve">Faheem </w:t>
-      </w:r>
-      <w:proofErr w:type="spellStart"/>
-      <w:r>
-        <w:rPr>
-          <w:lang w:val="en-US"/>
-        </w:rPr>
-        <w:t>Achmad</w:t>
-      </w:r>
-      <w:proofErr w:type="spellEnd"/>
-    </w:p>
-    <w:p>
-      <w:pPr>
-        <w:pStyle w:val="Ttulo2"/>
+        <w:pStyle w:val="Overskrift2"/>
         <w:rPr>
           <w:lang w:val="en-US"/>
         </w:rPr>
@@ -290,7 +290,7 @@
     </w:p>
     <w:p>
       <w:pPr>
-        <w:pStyle w:val="Prrafodelista"/>
+        <w:pStyle w:val="Listeafsnit"/>
         <w:numPr>
           <w:ilvl w:val="0"/>
           <w:numId w:val="3"/>
@@ -308,7 +308,7 @@
     </w:p>
     <w:p>
       <w:pPr>
-        <w:pStyle w:val="Prrafodelista"/>
+        <w:pStyle w:val="Listeafsnit"/>
         <w:numPr>
           <w:ilvl w:val="0"/>
           <w:numId w:val="3"/>
@@ -326,7 +326,7 @@
     </w:p>
     <w:p>
       <w:pPr>
-        <w:pStyle w:val="Prrafodelista"/>
+        <w:pStyle w:val="Listeafsnit"/>
         <w:numPr>
           <w:ilvl w:val="0"/>
           <w:numId w:val="3"/>
@@ -344,7 +344,7 @@
     </w:p>
     <w:p>
       <w:pPr>
-        <w:pStyle w:val="Prrafodelista"/>
+        <w:pStyle w:val="Listeafsnit"/>
         <w:numPr>
           <w:ilvl w:val="0"/>
           <w:numId w:val="3"/>
@@ -362,7 +362,7 @@
     </w:p>
     <w:p>
       <w:pPr>
-        <w:pStyle w:val="Prrafodelista"/>
+        <w:pStyle w:val="Listeafsnit"/>
         <w:numPr>
           <w:ilvl w:val="0"/>
           <w:numId w:val="3"/>
@@ -380,7 +380,7 @@
     </w:p>
     <w:p>
       <w:pPr>
-        <w:pStyle w:val="Prrafodelista"/>
+        <w:pStyle w:val="Listeafsnit"/>
         <w:numPr>
           <w:ilvl w:val="0"/>
           <w:numId w:val="3"/>
@@ -398,7 +398,7 @@
     </w:p>
     <w:p>
       <w:pPr>
-        <w:pStyle w:val="Ttulo2"/>
+        <w:pStyle w:val="Overskrift2"/>
         <w:rPr>
           <w:lang w:val="en-US"/>
         </w:rPr>
@@ -412,7 +412,7 @@
     </w:p>
     <w:p>
       <w:pPr>
-        <w:pStyle w:val="Prrafodelista"/>
+        <w:pStyle w:val="Listeafsnit"/>
         <w:numPr>
           <w:ilvl w:val="0"/>
           <w:numId w:val="4"/>
@@ -430,7 +430,7 @@
     </w:p>
     <w:p>
       <w:pPr>
-        <w:pStyle w:val="Prrafodelista"/>
+        <w:pStyle w:val="Listeafsnit"/>
         <w:numPr>
           <w:ilvl w:val="1"/>
           <w:numId w:val="4"/>
@@ -448,7 +448,7 @@
     </w:p>
     <w:p>
       <w:pPr>
-        <w:pStyle w:val="Prrafodelista"/>
+        <w:pStyle w:val="Listeafsnit"/>
         <w:numPr>
           <w:ilvl w:val="1"/>
           <w:numId w:val="4"/>
@@ -466,7 +466,7 @@
     </w:p>
     <w:p>
       <w:pPr>
-        <w:pStyle w:val="Prrafodelista"/>
+        <w:pStyle w:val="Listeafsnit"/>
         <w:numPr>
           <w:ilvl w:val="1"/>
           <w:numId w:val="4"/>
@@ -484,7 +484,7 @@
     </w:p>
     <w:p>
       <w:pPr>
-        <w:pStyle w:val="Prrafodelista"/>
+        <w:pStyle w:val="Listeafsnit"/>
         <w:numPr>
           <w:ilvl w:val="1"/>
           <w:numId w:val="4"/>
@@ -502,7 +502,7 @@
     </w:p>
     <w:p>
       <w:pPr>
-        <w:pStyle w:val="Prrafodelista"/>
+        <w:pStyle w:val="Listeafsnit"/>
         <w:numPr>
           <w:ilvl w:val="1"/>
           <w:numId w:val="4"/>
@@ -514,7 +514,7 @@
     </w:p>
     <w:p>
       <w:pPr>
-        <w:pStyle w:val="Prrafodelista"/>
+        <w:pStyle w:val="Listeafsnit"/>
         <w:numPr>
           <w:ilvl w:val="0"/>
           <w:numId w:val="4"/>
@@ -544,7 +544,7 @@
     </w:p>
     <w:p>
       <w:pPr>
-        <w:pStyle w:val="Prrafodelista"/>
+        <w:pStyle w:val="Listeafsnit"/>
         <w:numPr>
           <w:ilvl w:val="1"/>
           <w:numId w:val="4"/>
@@ -576,7 +576,7 @@
     </w:p>
     <w:p>
       <w:pPr>
-        <w:pStyle w:val="Prrafodelista"/>
+        <w:pStyle w:val="Listeafsnit"/>
         <w:numPr>
           <w:ilvl w:val="1"/>
           <w:numId w:val="4"/>
@@ -594,7 +594,7 @@
     </w:p>
     <w:p>
       <w:pPr>
-        <w:pStyle w:val="Prrafodelista"/>
+        <w:pStyle w:val="Listeafsnit"/>
         <w:numPr>
           <w:ilvl w:val="1"/>
           <w:numId w:val="4"/>
@@ -612,7 +612,7 @@
     </w:p>
     <w:p>
       <w:pPr>
-        <w:pStyle w:val="Prrafodelista"/>
+        <w:pStyle w:val="Listeafsnit"/>
         <w:numPr>
           <w:ilvl w:val="0"/>
           <w:numId w:val="4"/>
@@ -664,7 +664,7 @@
     </w:p>
     <w:p>
       <w:pPr>
-        <w:pStyle w:val="Prrafodelista"/>
+        <w:pStyle w:val="Listeafsnit"/>
         <w:numPr>
           <w:ilvl w:val="0"/>
           <w:numId w:val="4"/>
@@ -682,7 +682,7 @@
     </w:p>
     <w:p>
       <w:pPr>
-        <w:pStyle w:val="Prrafodelista"/>
+        <w:pStyle w:val="Listeafsnit"/>
         <w:numPr>
           <w:ilvl w:val="0"/>
           <w:numId w:val="4"/>
@@ -700,7 +700,7 @@
     </w:p>
     <w:p>
       <w:pPr>
-        <w:pStyle w:val="Prrafodelista"/>
+        <w:pStyle w:val="Listeafsnit"/>
         <w:numPr>
           <w:ilvl w:val="0"/>
           <w:numId w:val="4"/>
@@ -718,7 +718,7 @@
     </w:p>
     <w:p>
       <w:pPr>
-        <w:pStyle w:val="Prrafodelista"/>
+        <w:pStyle w:val="Listeafsnit"/>
         <w:numPr>
           <w:ilvl w:val="0"/>
           <w:numId w:val="4"/>
@@ -736,7 +736,7 @@
     </w:p>
     <w:p>
       <w:pPr>
-        <w:pStyle w:val="Prrafodelista"/>
+        <w:pStyle w:val="Listeafsnit"/>
         <w:numPr>
           <w:ilvl w:val="0"/>
           <w:numId w:val="4"/>
@@ -754,7 +754,7 @@
     </w:p>
     <w:p>
       <w:pPr>
-        <w:pStyle w:val="Prrafodelista"/>
+        <w:pStyle w:val="Listeafsnit"/>
         <w:numPr>
           <w:ilvl w:val="0"/>
           <w:numId w:val="4"/>
@@ -772,7 +772,7 @@
     </w:p>
     <w:p>
       <w:pPr>
-        <w:pStyle w:val="Prrafodelista"/>
+        <w:pStyle w:val="Listeafsnit"/>
         <w:numPr>
           <w:ilvl w:val="0"/>
           <w:numId w:val="4"/>
@@ -790,7 +790,7 @@
     </w:p>
     <w:p>
       <w:pPr>
-        <w:pStyle w:val="Prrafodelista"/>
+        <w:pStyle w:val="Listeafsnit"/>
         <w:numPr>
           <w:ilvl w:val="0"/>
           <w:numId w:val="4"/>
@@ -809,7 +809,7 @@
     </w:p>
     <w:p>
       <w:pPr>
-        <w:pStyle w:val="Prrafodelista"/>
+        <w:pStyle w:val="Listeafsnit"/>
         <w:numPr>
           <w:ilvl w:val="0"/>
           <w:numId w:val="4"/>
@@ -827,7 +827,7 @@
     </w:p>
     <w:p>
       <w:pPr>
-        <w:pStyle w:val="Prrafodelista"/>
+        <w:pStyle w:val="Listeafsnit"/>
         <w:numPr>
           <w:ilvl w:val="0"/>
           <w:numId w:val="4"/>
@@ -859,7 +859,7 @@
     </w:p>
     <w:p>
       <w:pPr>
-        <w:pStyle w:val="Prrafodelista"/>
+        <w:pStyle w:val="Listeafsnit"/>
         <w:numPr>
           <w:ilvl w:val="0"/>
           <w:numId w:val="4"/>
@@ -877,7 +877,7 @@
     </w:p>
     <w:p>
       <w:pPr>
-        <w:pStyle w:val="Prrafodelista"/>
+        <w:pStyle w:val="Listeafsnit"/>
         <w:numPr>
           <w:ilvl w:val="0"/>
           <w:numId w:val="4"/>
@@ -905,8 +905,6 @@
         </w:rPr>
         <w:t xml:space="preserve"> of February.</w:t>
       </w:r>
-      <w:bookmarkStart w:id="0" w:name="_GoBack"/>
-      <w:bookmarkEnd w:id="0"/>
     </w:p>
     <w:sectPr>
       <w:pgSz w:w="11906" w:h="16838"/>
@@ -1432,6 +1430,7 @@
     <w:lsdException w:name="HTML Sample" w:semiHidden="1" w:unhideWhenUsed="1"/>
     <w:lsdException w:name="HTML Typewriter" w:semiHidden="1" w:unhideWhenUsed="1"/>
     <w:lsdException w:name="HTML Variable" w:semiHidden="1" w:unhideWhenUsed="1"/>
+    <w:lsdException w:name="Normal Table" w:semiHidden="1" w:unhideWhenUsed="1"/>
     <w:lsdException w:name="annotation subject" w:semiHidden="1" w:unhideWhenUsed="1"/>
     <w:lsdException w:name="No List" w:semiHidden="1" w:unhideWhenUsed="1"/>
     <w:lsdException w:name="Outline List 1" w:semiHidden="1" w:unhideWhenUsed="1"/>
@@ -1475,8 +1474,10 @@
     <w:lsdException w:name="Table Elegant" w:semiHidden="1" w:unhideWhenUsed="1"/>
     <w:lsdException w:name="Table Professional" w:semiHidden="1" w:unhideWhenUsed="1"/>
     <w:lsdException w:name="Table Subtle 1" w:semiHidden="1" w:unhideWhenUsed="1"/>
+    <w:lsdException w:name="Table Subtle 2" w:semiHidden="1" w:unhideWhenUsed="1"/>
     <w:lsdException w:name="Table Web 1" w:semiHidden="1" w:unhideWhenUsed="1"/>
     <w:lsdException w:name="Table Web 2" w:semiHidden="1" w:unhideWhenUsed="1"/>
+    <w:lsdException w:name="Table Web 3" w:semiHidden="1" w:unhideWhenUsed="1"/>
     <w:lsdException w:name="Balloon Text" w:semiHidden="1" w:unhideWhenUsed="1"/>
     <w:lsdException w:name="Table Grid" w:uiPriority="39"/>
     <w:lsdException w:name="Table Theme" w:semiHidden="1" w:unhideWhenUsed="1"/>
@@ -1704,11 +1705,11 @@
     <w:name w:val="Normal"/>
     <w:qFormat/>
   </w:style>
-  <w:style w:type="paragraph" w:styleId="Ttulo1">
+  <w:style w:type="paragraph" w:styleId="Overskrift1">
     <w:name w:val="heading 1"/>
     <w:basedOn w:val="Normal"/>
     <w:next w:val="Normal"/>
-    <w:link w:val="Ttulo1Car"/>
+    <w:link w:val="Overskrift1Tegn"/>
     <w:uiPriority w:val="9"/>
     <w:qFormat/>
     <w:rsid w:val="008E729A"/>
@@ -1725,11 +1726,11 @@
       <w:szCs w:val="32"/>
     </w:rPr>
   </w:style>
-  <w:style w:type="paragraph" w:styleId="Ttulo2">
+  <w:style w:type="paragraph" w:styleId="Overskrift2">
     <w:name w:val="heading 2"/>
     <w:basedOn w:val="Normal"/>
     <w:next w:val="Normal"/>
-    <w:link w:val="Ttulo2Car"/>
+    <w:link w:val="Overskrift2Tegn"/>
     <w:uiPriority w:val="9"/>
     <w:unhideWhenUsed/>
     <w:qFormat/>
@@ -1747,13 +1748,13 @@
       <w:szCs w:val="26"/>
     </w:rPr>
   </w:style>
-  <w:style w:type="character" w:default="1" w:styleId="Fuentedeprrafopredeter">
+  <w:style w:type="character" w:default="1" w:styleId="Standardskrifttypeiafsnit">
     <w:name w:val="Default Paragraph Font"/>
     <w:uiPriority w:val="1"/>
     <w:semiHidden/>
     <w:unhideWhenUsed/>
   </w:style>
-  <w:style w:type="table" w:default="1" w:styleId="Tablanormal">
+  <w:style w:type="table" w:default="1" w:styleId="Tabel-Normal">
     <w:name w:val="Normal Table"/>
     <w:uiPriority w:val="99"/>
     <w:semiHidden/>
@@ -1768,7 +1769,7 @@
       </w:tblCellMar>
     </w:tblPr>
   </w:style>
-  <w:style w:type="numbering" w:default="1" w:styleId="Sinlista">
+  <w:style w:type="numbering" w:default="1" w:styleId="Ingenoversigt">
     <w:name w:val="No List"/>
     <w:uiPriority w:val="99"/>
     <w:semiHidden/>
@@ -1788,11 +1789,11 @@
       <w:jc w:val="center"/>
     </w:pPr>
   </w:style>
-  <w:style w:type="paragraph" w:styleId="Ttulo">
+  <w:style w:type="paragraph" w:styleId="Titel">
     <w:name w:val="Title"/>
     <w:basedOn w:val="Normal"/>
     <w:next w:val="Normal"/>
-    <w:link w:val="TtuloCar"/>
+    <w:link w:val="TitelTegn"/>
     <w:uiPriority w:val="10"/>
     <w:qFormat/>
     <w:rsid w:val="008E729A"/>
@@ -1808,10 +1809,10 @@
       <w:szCs w:val="56"/>
     </w:rPr>
   </w:style>
-  <w:style w:type="character" w:customStyle="1" w:styleId="TtuloCar">
-    <w:name w:val="Título Car"/>
-    <w:basedOn w:val="Fuentedeprrafopredeter"/>
-    <w:link w:val="Ttulo"/>
+  <w:style w:type="character" w:customStyle="1" w:styleId="TitelTegn">
+    <w:name w:val="Titel Tegn"/>
+    <w:basedOn w:val="Standardskrifttypeiafsnit"/>
+    <w:link w:val="Titel"/>
     <w:uiPriority w:val="10"/>
     <w:rsid w:val="008E729A"/>
     <w:rPr>
@@ -1822,10 +1823,10 @@
       <w:szCs w:val="56"/>
     </w:rPr>
   </w:style>
-  <w:style w:type="character" w:customStyle="1" w:styleId="Ttulo2Car">
-    <w:name w:val="Título 2 Car"/>
-    <w:basedOn w:val="Fuentedeprrafopredeter"/>
-    <w:link w:val="Ttulo2"/>
+  <w:style w:type="character" w:customStyle="1" w:styleId="Overskrift2Tegn">
+    <w:name w:val="Overskrift 2 Tegn"/>
+    <w:basedOn w:val="Standardskrifttypeiafsnit"/>
+    <w:link w:val="Overskrift2"/>
     <w:uiPriority w:val="9"/>
     <w:rsid w:val="008E729A"/>
     <w:rPr>
@@ -1835,10 +1836,10 @@
       <w:szCs w:val="26"/>
     </w:rPr>
   </w:style>
-  <w:style w:type="character" w:customStyle="1" w:styleId="Ttulo1Car">
-    <w:name w:val="Título 1 Car"/>
-    <w:basedOn w:val="Fuentedeprrafopredeter"/>
-    <w:link w:val="Ttulo1"/>
+  <w:style w:type="character" w:customStyle="1" w:styleId="Overskrift1Tegn">
+    <w:name w:val="Overskrift 1 Tegn"/>
+    <w:basedOn w:val="Standardskrifttypeiafsnit"/>
+    <w:link w:val="Overskrift1"/>
     <w:uiPriority w:val="9"/>
     <w:rsid w:val="008E729A"/>
     <w:rPr>
@@ -1848,7 +1849,7 @@
       <w:szCs w:val="32"/>
     </w:rPr>
   </w:style>
-  <w:style w:type="paragraph" w:styleId="Prrafodelista">
+  <w:style w:type="paragraph" w:styleId="Listeafsnit">
     <w:name w:val="List Paragraph"/>
     <w:basedOn w:val="Normal"/>
     <w:uiPriority w:val="34"/>

</xml_diff>